<commit_message>
Make changes where you see fit
</commit_message>
<xml_diff>
--- a/Problem Statement.docx
+++ b/Problem Statement.docx
@@ -22,6 +22,26 @@
     <w:p>
       <w:pPr>
         <w:spacing w:after="0" w:line="480" w:lineRule="auto"/>
+        <w:jc w:val="center"/>
+        <w:rPr>
+          <w:rFonts w:ascii="Times New Roman" w:hAnsi="Times New Roman" w:cs="Times New Roman"/>
+          <w:sz w:val="24"/>
+        </w:rPr>
+      </w:pPr>
+    </w:p>
+    <w:p>
+      <w:pPr>
+        <w:spacing w:after="0" w:line="480" w:lineRule="auto"/>
+        <w:jc w:val="center"/>
+        <w:rPr>
+          <w:rFonts w:ascii="Times New Roman" w:hAnsi="Times New Roman" w:cs="Times New Roman"/>
+          <w:sz w:val="24"/>
+        </w:rPr>
+      </w:pPr>
+    </w:p>
+    <w:p>
+      <w:pPr>
+        <w:spacing w:after="0" w:line="480" w:lineRule="auto"/>
         <w:rPr>
           <w:rFonts w:ascii="Times New Roman" w:hAnsi="Times New Roman" w:cs="Times New Roman"/>
           <w:sz w:val="24"/>
@@ -48,32 +68,17 @@
         </w:rPr>
         <w:t xml:space="preserve"> </w:t>
       </w:r>
-      <w:r>
-        <w:rPr>
-          <w:rFonts w:ascii="Times New Roman" w:hAnsi="Times New Roman" w:cs="Times New Roman"/>
-          <w:sz w:val="24"/>
-          <w:szCs w:val="24"/>
-        </w:rPr>
-        <w:t>(Provide reasoning for the addition/creation of the project)</w:t>
-      </w:r>
-    </w:p>
-    <w:p>
-      <w:pPr>
-        <w:spacing w:after="0" w:line="480" w:lineRule="auto"/>
-        <w:rPr>
-          <w:rFonts w:ascii="Times New Roman" w:hAnsi="Times New Roman" w:cs="Times New Roman"/>
-          <w:sz w:val="24"/>
-          <w:szCs w:val="24"/>
-        </w:rPr>
-      </w:pPr>
-      <w:r>
-        <w:rPr>
-          <w:rFonts w:ascii="Times New Roman" w:hAnsi="Times New Roman" w:cs="Times New Roman"/>
-          <w:sz w:val="24"/>
-          <w:szCs w:val="24"/>
-        </w:rPr>
-        <w:t>No way to update or change billers from the main OBAAS screen, has to be done via SQL Developer, add a option to add biller using a admin account/username(perhaps even hardcoded to check against before creation</w:t>
-      </w:r>
+    </w:p>
+    <w:p>
+      <w:pPr>
+        <w:spacing w:after="0" w:line="480" w:lineRule="auto"/>
+        <w:ind w:firstLine="720"/>
+        <w:rPr>
+          <w:rFonts w:ascii="Times New Roman" w:hAnsi="Times New Roman" w:cs="Times New Roman"/>
+          <w:sz w:val="24"/>
+          <w:szCs w:val="24"/>
+        </w:rPr>
+      </w:pPr>
       <w:bookmarkStart w:id="0" w:name="_GoBack"/>
       <w:bookmarkEnd w:id="0"/>
       <w:r>
@@ -82,7 +87,71 @@
           <w:sz w:val="24"/>
           <w:szCs w:val="24"/>
         </w:rPr>
-        <w:t xml:space="preserve">) </w:t>
+        <w:t>There is not a way</w:t>
+      </w:r>
+      <w:r>
+        <w:rPr>
+          <w:rFonts w:ascii="Times New Roman" w:hAnsi="Times New Roman" w:cs="Times New Roman"/>
+          <w:sz w:val="24"/>
+          <w:szCs w:val="24"/>
+        </w:rPr>
+        <w:t xml:space="preserve"> to update </w:t>
+      </w:r>
+      <w:r>
+        <w:rPr>
+          <w:rFonts w:ascii="Times New Roman" w:hAnsi="Times New Roman" w:cs="Times New Roman"/>
+          <w:sz w:val="24"/>
+          <w:szCs w:val="24"/>
+        </w:rPr>
+        <w:t>the account information</w:t>
+      </w:r>
+      <w:r>
+        <w:rPr>
+          <w:rFonts w:ascii="Times New Roman" w:hAnsi="Times New Roman" w:cs="Times New Roman"/>
+          <w:sz w:val="24"/>
+          <w:szCs w:val="24"/>
+        </w:rPr>
+        <w:t xml:space="preserve"> from the main OBAAS screen</w:t>
+      </w:r>
+      <w:r>
+        <w:rPr>
+          <w:rFonts w:ascii="Times New Roman" w:hAnsi="Times New Roman" w:cs="Times New Roman"/>
+          <w:sz w:val="24"/>
+          <w:szCs w:val="24"/>
+        </w:rPr>
+        <w:t xml:space="preserve">. This can only be </w:t>
+      </w:r>
+      <w:r>
+        <w:rPr>
+          <w:rFonts w:ascii="Times New Roman" w:hAnsi="Times New Roman" w:cs="Times New Roman"/>
+          <w:sz w:val="24"/>
+          <w:szCs w:val="24"/>
+        </w:rPr>
+        <w:t xml:space="preserve">done </w:t>
+      </w:r>
+      <w:r>
+        <w:rPr>
+          <w:rFonts w:ascii="Times New Roman" w:hAnsi="Times New Roman" w:cs="Times New Roman"/>
+          <w:sz w:val="24"/>
+          <w:szCs w:val="24"/>
+        </w:rPr>
+        <w:t>manually in the SQL database on the backend</w:t>
+      </w:r>
+      <w:r>
+        <w:rPr>
+          <w:rFonts w:ascii="Times New Roman" w:hAnsi="Times New Roman" w:cs="Times New Roman"/>
+          <w:sz w:val="24"/>
+          <w:szCs w:val="24"/>
+        </w:rPr>
+        <w:t xml:space="preserve"> but would require technical support assistance. The lack of this option will leave the company with more overhead due to more phone operators being needed.</w:t>
+      </w:r>
+      <w:r>
+        <w:rPr>
+          <w:rFonts w:ascii="Times New Roman" w:hAnsi="Times New Roman" w:cs="Times New Roman"/>
+          <w:sz w:val="24"/>
+          <w:szCs w:val="24"/>
+        </w:rPr>
+        <w:t xml:space="preserve"> </w:t>
       </w:r>
     </w:p>
     <w:p>
@@ -110,18 +179,27 @@
           <w:sz w:val="24"/>
           <w:szCs w:val="24"/>
         </w:rPr>
-        <w:t xml:space="preserve"> (Provide detailed goals to be accomplished by the project)</w:t>
-      </w:r>
-    </w:p>
-    <w:p>
-      <w:pPr>
-        <w:spacing w:after="0" w:line="480" w:lineRule="auto"/>
-        <w:rPr>
-          <w:rFonts w:ascii="Times New Roman" w:hAnsi="Times New Roman" w:cs="Times New Roman"/>
-          <w:sz w:val="24"/>
-          <w:szCs w:val="24"/>
-        </w:rPr>
-      </w:pPr>
+        <w:t xml:space="preserve"> </w:t>
+      </w:r>
+    </w:p>
+    <w:p>
+      <w:pPr>
+        <w:spacing w:after="0" w:line="480" w:lineRule="auto"/>
+        <w:ind w:firstLine="720"/>
+        <w:rPr>
+          <w:rFonts w:ascii="Times New Roman" w:hAnsi="Times New Roman" w:cs="Times New Roman"/>
+          <w:sz w:val="24"/>
+          <w:szCs w:val="24"/>
+        </w:rPr>
+      </w:pPr>
+      <w:r>
+        <w:rPr>
+          <w:rFonts w:ascii="Times New Roman" w:hAnsi="Times New Roman" w:cs="Times New Roman"/>
+          <w:sz w:val="24"/>
+          <w:szCs w:val="24"/>
+        </w:rPr>
+        <w:t>Our objective is to add another tab to the menu that allows for account modification. The access of the current items within the database on the newly made webpage. This will also need two buttons, cancel and confirm, that will control and check that the information provided is in the correct format.</w:t>
+      </w:r>
     </w:p>
     <w:p>
       <w:pPr>
@@ -150,37 +228,22 @@
           <w:sz w:val="24"/>
           <w:szCs w:val="24"/>
         </w:rPr>
-        <w:t xml:space="preserve"> (</w:t>
-      </w:r>
-      <w:r>
-        <w:rPr>
-          <w:rFonts w:ascii="Times New Roman" w:hAnsi="Times New Roman" w:cs="Times New Roman"/>
-          <w:sz w:val="24"/>
-          <w:szCs w:val="24"/>
-        </w:rPr>
-        <w:t>Overall requirements needed for the completion of the project.</w:t>
-      </w:r>
-      <w:r>
-        <w:rPr>
-          <w:rFonts w:ascii="Times New Roman" w:hAnsi="Times New Roman" w:cs="Times New Roman"/>
-          <w:sz w:val="24"/>
-          <w:szCs w:val="24"/>
-        </w:rPr>
-        <w:t>)</w:t>
-      </w:r>
-    </w:p>
-    <w:p>
-      <w:pPr>
-        <w:spacing w:after="0" w:line="480" w:lineRule="auto"/>
-        <w:rPr>
-          <w:rFonts w:ascii="Times New Roman" w:hAnsi="Times New Roman" w:cs="Times New Roman"/>
-          <w:sz w:val="24"/>
-          <w:szCs w:val="24"/>
-        </w:rPr>
-      </w:pPr>
-      <w:r>
-        <w:rPr>
-          <w:rFonts w:ascii="Times New Roman" w:hAnsi="Times New Roman" w:cs="Times New Roman"/>
+        <w:t xml:space="preserve"> </w:t>
+      </w:r>
+    </w:p>
+    <w:p>
+      <w:pPr>
+        <w:spacing w:after="0" w:line="480" w:lineRule="auto"/>
+        <w:rPr>
+          <w:rFonts w:ascii="Times New Roman" w:hAnsi="Times New Roman" w:cs="Times New Roman"/>
+          <w:sz w:val="24"/>
+          <w:szCs w:val="24"/>
+        </w:rPr>
+      </w:pPr>
+      <w:r>
+        <w:rPr>
+          <w:rFonts w:ascii="Times New Roman" w:hAnsi="Times New Roman" w:cs="Times New Roman"/>
+          <w:b/>
           <w:sz w:val="24"/>
           <w:szCs w:val="24"/>
         </w:rPr>
@@ -189,27 +252,184 @@
       <w:r>
         <w:rPr>
           <w:rFonts w:ascii="Times New Roman" w:hAnsi="Times New Roman" w:cs="Times New Roman"/>
+          <w:b/>
+          <w:sz w:val="24"/>
+          <w:szCs w:val="24"/>
+          <w:u w:val="single"/>
+        </w:rPr>
+        <w:t>Functional:</w:t>
+      </w:r>
+      <w:r>
+        <w:rPr>
+          <w:rFonts w:ascii="Times New Roman" w:hAnsi="Times New Roman" w:cs="Times New Roman"/>
+          <w:sz w:val="24"/>
+          <w:szCs w:val="24"/>
+        </w:rPr>
+        <w:t xml:space="preserve"> </w:t>
+      </w:r>
+    </w:p>
+    <w:p>
+      <w:pPr>
+        <w:pStyle w:val="ListParagraph"/>
+        <w:numPr>
+          <w:ilvl w:val="0"/>
+          <w:numId w:val="1"/>
+        </w:numPr>
+        <w:spacing w:after="0" w:line="480" w:lineRule="auto"/>
+        <w:rPr>
+          <w:rFonts w:ascii="Times New Roman" w:hAnsi="Times New Roman" w:cs="Times New Roman"/>
+          <w:sz w:val="24"/>
+          <w:szCs w:val="24"/>
+        </w:rPr>
+      </w:pPr>
+      <w:r>
+        <w:rPr>
+          <w:rFonts w:ascii="Times New Roman" w:hAnsi="Times New Roman" w:cs="Times New Roman"/>
+          <w:sz w:val="24"/>
+          <w:szCs w:val="24"/>
+        </w:rPr>
+        <w:t>Webpage tab added to the navigation bar.</w:t>
+      </w:r>
+    </w:p>
+    <w:p>
+      <w:pPr>
+        <w:pStyle w:val="ListParagraph"/>
+        <w:numPr>
+          <w:ilvl w:val="0"/>
+          <w:numId w:val="1"/>
+        </w:numPr>
+        <w:spacing w:after="0" w:line="480" w:lineRule="auto"/>
+        <w:rPr>
+          <w:rFonts w:ascii="Times New Roman" w:hAnsi="Times New Roman" w:cs="Times New Roman"/>
+          <w:sz w:val="24"/>
+          <w:szCs w:val="24"/>
+        </w:rPr>
+      </w:pPr>
+      <w:r>
+        <w:rPr>
+          <w:rFonts w:ascii="Times New Roman" w:hAnsi="Times New Roman" w:cs="Times New Roman"/>
+          <w:sz w:val="24"/>
+          <w:szCs w:val="24"/>
+        </w:rPr>
+        <w:t xml:space="preserve">A form that has two buttons and </w:t>
+      </w:r>
+      <w:proofErr w:type="gramStart"/>
+      <w:r>
+        <w:rPr>
+          <w:rFonts w:ascii="Times New Roman" w:hAnsi="Times New Roman" w:cs="Times New Roman"/>
+          <w:sz w:val="24"/>
+          <w:szCs w:val="24"/>
+        </w:rPr>
+        <w:t>all of</w:t>
+      </w:r>
+      <w:proofErr w:type="gramEnd"/>
+      <w:r>
+        <w:rPr>
+          <w:rFonts w:ascii="Times New Roman" w:hAnsi="Times New Roman" w:cs="Times New Roman"/>
+          <w:sz w:val="24"/>
+          <w:szCs w:val="24"/>
+        </w:rPr>
+        <w:t xml:space="preserve"> the different editable fields of the table.</w:t>
+      </w:r>
+    </w:p>
+    <w:p>
+      <w:pPr>
+        <w:spacing w:after="0" w:line="480" w:lineRule="auto"/>
+        <w:rPr>
+          <w:rFonts w:ascii="Times New Roman" w:hAnsi="Times New Roman" w:cs="Times New Roman"/>
+          <w:sz w:val="24"/>
+          <w:szCs w:val="24"/>
+        </w:rPr>
+      </w:pPr>
+      <w:r>
+        <w:rPr>
+          <w:rFonts w:ascii="Times New Roman" w:hAnsi="Times New Roman" w:cs="Times New Roman"/>
+          <w:b/>
           <w:sz w:val="24"/>
           <w:szCs w:val="24"/>
         </w:rPr>
         <w:tab/>
       </w:r>
-    </w:p>
-    <w:p>
-      <w:pPr>
-        <w:spacing w:after="0" w:line="480" w:lineRule="auto"/>
-        <w:rPr>
-          <w:rFonts w:ascii="Times New Roman" w:hAnsi="Times New Roman" w:cs="Times New Roman"/>
-          <w:sz w:val="24"/>
-          <w:szCs w:val="24"/>
-        </w:rPr>
-      </w:pPr>
       <w:r>
         <w:rPr>
           <w:rFonts w:ascii="Times New Roman" w:hAnsi="Times New Roman" w:cs="Times New Roman"/>
           <w:b/>
           <w:sz w:val="24"/>
           <w:szCs w:val="24"/>
+          <w:u w:val="single"/>
+        </w:rPr>
+        <w:t>Nonfunctional:</w:t>
+      </w:r>
+      <w:r>
+        <w:rPr>
+          <w:rFonts w:ascii="Times New Roman" w:hAnsi="Times New Roman" w:cs="Times New Roman"/>
+          <w:sz w:val="24"/>
+          <w:szCs w:val="24"/>
+        </w:rPr>
+        <w:t xml:space="preserve"> </w:t>
+      </w:r>
+    </w:p>
+    <w:p>
+      <w:pPr>
+        <w:pStyle w:val="ListParagraph"/>
+        <w:numPr>
+          <w:ilvl w:val="0"/>
+          <w:numId w:val="2"/>
+        </w:numPr>
+        <w:spacing w:after="0" w:line="480" w:lineRule="auto"/>
+        <w:rPr>
+          <w:rFonts w:ascii="Times New Roman" w:hAnsi="Times New Roman" w:cs="Times New Roman"/>
+          <w:sz w:val="24"/>
+          <w:szCs w:val="24"/>
+        </w:rPr>
+      </w:pPr>
+      <w:r>
+        <w:rPr>
+          <w:rFonts w:ascii="Times New Roman" w:hAnsi="Times New Roman" w:cs="Times New Roman"/>
+          <w:sz w:val="24"/>
+          <w:szCs w:val="24"/>
+        </w:rPr>
+        <w:t>A CSS file needs to be created to properly display the webpage</w:t>
+      </w:r>
+    </w:p>
+    <w:p>
+      <w:pPr>
+        <w:pStyle w:val="ListParagraph"/>
+        <w:numPr>
+          <w:ilvl w:val="0"/>
+          <w:numId w:val="2"/>
+        </w:numPr>
+        <w:spacing w:after="0" w:line="480" w:lineRule="auto"/>
+        <w:rPr>
+          <w:rFonts w:ascii="Times New Roman" w:hAnsi="Times New Roman" w:cs="Times New Roman"/>
+          <w:sz w:val="24"/>
+          <w:szCs w:val="24"/>
+        </w:rPr>
+      </w:pPr>
+      <w:r>
+        <w:rPr>
+          <w:rFonts w:ascii="Times New Roman" w:hAnsi="Times New Roman" w:cs="Times New Roman"/>
+          <w:sz w:val="24"/>
+          <w:szCs w:val="24"/>
+        </w:rPr>
+        <w:t>A Java file needs to be created to integrate the webpage and database.</w:t>
+      </w:r>
+    </w:p>
+    <w:p>
+      <w:pPr>
+        <w:spacing w:after="0" w:line="480" w:lineRule="auto"/>
+        <w:rPr>
+          <w:rFonts w:ascii="Times New Roman" w:hAnsi="Times New Roman" w:cs="Times New Roman"/>
+          <w:sz w:val="24"/>
+          <w:szCs w:val="24"/>
+        </w:rPr>
+      </w:pPr>
+      <w:r>
+        <w:rPr>
+          <w:rFonts w:ascii="Times New Roman" w:hAnsi="Times New Roman" w:cs="Times New Roman"/>
+          <w:b/>
+          <w:sz w:val="24"/>
+          <w:szCs w:val="24"/>
         </w:rPr>
         <w:tab/>
       </w:r>
@@ -221,57 +441,38 @@
           <w:szCs w:val="24"/>
           <w:u w:val="single"/>
         </w:rPr>
-        <w:t>Functional:</w:t>
-      </w:r>
-      <w:r>
-        <w:rPr>
-          <w:rFonts w:ascii="Times New Roman" w:hAnsi="Times New Roman" w:cs="Times New Roman"/>
-          <w:sz w:val="24"/>
-          <w:szCs w:val="24"/>
-        </w:rPr>
-        <w:t xml:space="preserve"> (Requirements that affect the</w:t>
-      </w:r>
-      <w:r>
-        <w:rPr>
-          <w:rFonts w:ascii="Times New Roman" w:hAnsi="Times New Roman" w:cs="Times New Roman"/>
-          <w:sz w:val="24"/>
-          <w:szCs w:val="24"/>
-        </w:rPr>
-        <w:t xml:space="preserve"> user</w:t>
-      </w:r>
-      <w:r>
-        <w:rPr>
-          <w:rFonts w:ascii="Times New Roman" w:hAnsi="Times New Roman" w:cs="Times New Roman"/>
-          <w:sz w:val="24"/>
-          <w:szCs w:val="24"/>
-        </w:rPr>
-        <w:t xml:space="preserve"> functionality of the project.)</w:t>
-      </w:r>
-    </w:p>
-    <w:p>
-      <w:pPr>
-        <w:spacing w:after="0" w:line="480" w:lineRule="auto"/>
-        <w:rPr>
-          <w:rFonts w:ascii="Times New Roman" w:hAnsi="Times New Roman" w:cs="Times New Roman"/>
-          <w:sz w:val="24"/>
-          <w:szCs w:val="24"/>
-        </w:rPr>
-      </w:pPr>
-      <w:r>
-        <w:rPr>
-          <w:rFonts w:ascii="Times New Roman" w:hAnsi="Times New Roman" w:cs="Times New Roman"/>
-          <w:sz w:val="24"/>
-          <w:szCs w:val="24"/>
-        </w:rPr>
-        <w:tab/>
-      </w:r>
-      <w:r>
-        <w:rPr>
-          <w:rFonts w:ascii="Times New Roman" w:hAnsi="Times New Roman" w:cs="Times New Roman"/>
-          <w:sz w:val="24"/>
-          <w:szCs w:val="24"/>
-        </w:rPr>
-        <w:tab/>
+        <w:t>Constraints:</w:t>
+      </w:r>
+      <w:r>
+        <w:rPr>
+          <w:rFonts w:ascii="Times New Roman" w:hAnsi="Times New Roman" w:cs="Times New Roman"/>
+          <w:sz w:val="24"/>
+          <w:szCs w:val="24"/>
+        </w:rPr>
+        <w:t xml:space="preserve"> </w:t>
+      </w:r>
+    </w:p>
+    <w:p>
+      <w:pPr>
+        <w:pStyle w:val="ListParagraph"/>
+        <w:numPr>
+          <w:ilvl w:val="0"/>
+          <w:numId w:val="2"/>
+        </w:numPr>
+        <w:spacing w:after="0" w:line="480" w:lineRule="auto"/>
+        <w:rPr>
+          <w:rFonts w:ascii="Times New Roman" w:hAnsi="Times New Roman" w:cs="Times New Roman"/>
+          <w:sz w:val="24"/>
+          <w:szCs w:val="24"/>
+        </w:rPr>
+      </w:pPr>
+      <w:r>
+        <w:rPr>
+          <w:rFonts w:ascii="Times New Roman" w:hAnsi="Times New Roman" w:cs="Times New Roman"/>
+          <w:sz w:val="24"/>
+          <w:szCs w:val="24"/>
+        </w:rPr>
+        <w:t>Username and Password must match the current account before changes will be allowed to take place.</w:t>
       </w:r>
     </w:p>
     <w:p>
@@ -289,8 +490,10 @@
           <w:b/>
           <w:sz w:val="24"/>
           <w:szCs w:val="24"/>
-        </w:rPr>
-        <w:tab/>
+          <w:u w:val="single"/>
+        </w:rPr>
+        <w:lastRenderedPageBreak/>
+        <w:t>Target Environment</w:t>
       </w:r>
       <w:r>
         <w:rPr>
@@ -300,57 +503,25 @@
           <w:szCs w:val="24"/>
           <w:u w:val="single"/>
         </w:rPr>
-        <w:t>Nonfunctional:</w:t>
-      </w:r>
-      <w:r>
-        <w:rPr>
-          <w:rFonts w:ascii="Times New Roman" w:hAnsi="Times New Roman" w:cs="Times New Roman"/>
-          <w:sz w:val="24"/>
-          <w:szCs w:val="24"/>
-        </w:rPr>
-        <w:t xml:space="preserve"> (Requirements that affect the inf</w:t>
-      </w:r>
-      <w:r>
-        <w:rPr>
-          <w:rFonts w:ascii="Times New Roman" w:hAnsi="Times New Roman" w:cs="Times New Roman"/>
-          <w:sz w:val="24"/>
-          <w:szCs w:val="24"/>
-        </w:rPr>
-        <w:t>rastructure of the project</w:t>
-      </w:r>
-      <w:r>
-        <w:rPr>
-          <w:rFonts w:ascii="Times New Roman" w:hAnsi="Times New Roman" w:cs="Times New Roman"/>
-          <w:sz w:val="24"/>
-          <w:szCs w:val="24"/>
-        </w:rPr>
-        <w:t>)</w:t>
-      </w:r>
-    </w:p>
-    <w:p>
-      <w:pPr>
-        <w:spacing w:after="0" w:line="480" w:lineRule="auto"/>
-        <w:rPr>
-          <w:rFonts w:ascii="Times New Roman" w:hAnsi="Times New Roman" w:cs="Times New Roman"/>
-          <w:sz w:val="24"/>
-          <w:szCs w:val="24"/>
-        </w:rPr>
-      </w:pPr>
-      <w:r>
-        <w:rPr>
-          <w:rFonts w:ascii="Times New Roman" w:hAnsi="Times New Roman" w:cs="Times New Roman"/>
-          <w:sz w:val="24"/>
-          <w:szCs w:val="24"/>
-        </w:rPr>
-        <w:tab/>
-      </w:r>
-      <w:r>
-        <w:rPr>
-          <w:rFonts w:ascii="Times New Roman" w:hAnsi="Times New Roman" w:cs="Times New Roman"/>
-          <w:sz w:val="24"/>
-          <w:szCs w:val="24"/>
-        </w:rPr>
-        <w:tab/>
+        <w:t>:</w:t>
+      </w:r>
+    </w:p>
+    <w:p>
+      <w:pPr>
+        <w:spacing w:after="0" w:line="480" w:lineRule="auto"/>
+        <w:rPr>
+          <w:rFonts w:ascii="Times New Roman" w:hAnsi="Times New Roman" w:cs="Times New Roman"/>
+          <w:sz w:val="24"/>
+          <w:szCs w:val="24"/>
+        </w:rPr>
+      </w:pPr>
+      <w:r>
+        <w:rPr>
+          <w:rFonts w:ascii="Times New Roman" w:hAnsi="Times New Roman" w:cs="Times New Roman"/>
+          <w:sz w:val="24"/>
+          <w:szCs w:val="24"/>
+        </w:rPr>
+        <w:t>We want this to be a seamless integration on the OBAAS that is already in place and not take away any of the current functionality.</w:t>
       </w:r>
     </w:p>
     <w:p>
@@ -368,9 +539,162 @@
           <w:b/>
           <w:sz w:val="24"/>
           <w:szCs w:val="24"/>
-        </w:rPr>
-        <w:tab/>
-      </w:r>
+          <w:u w:val="single"/>
+        </w:rPr>
+        <w:t>Project Schedule:</w:t>
+      </w:r>
+      <w:r>
+        <w:rPr>
+          <w:rFonts w:ascii="Times New Roman" w:hAnsi="Times New Roman" w:cs="Times New Roman"/>
+          <w:sz w:val="24"/>
+          <w:szCs w:val="24"/>
+        </w:rPr>
+        <w:t xml:space="preserve"> </w:t>
+      </w:r>
+    </w:p>
+    <w:p>
+      <w:pPr>
+        <w:spacing w:after="0" w:line="480" w:lineRule="auto"/>
+        <w:rPr>
+          <w:rFonts w:ascii="Times New Roman" w:hAnsi="Times New Roman" w:cs="Times New Roman"/>
+          <w:sz w:val="24"/>
+          <w:szCs w:val="24"/>
+        </w:rPr>
+      </w:pPr>
+      <w:r>
+        <w:rPr>
+          <w:rFonts w:ascii="Times New Roman" w:hAnsi="Times New Roman" w:cs="Times New Roman"/>
+          <w:sz w:val="24"/>
+          <w:szCs w:val="24"/>
+        </w:rPr>
+        <w:t xml:space="preserve">Our </w:t>
+      </w:r>
+      <w:r>
+        <w:rPr>
+          <w:rFonts w:ascii="Times New Roman" w:hAnsi="Times New Roman" w:cs="Times New Roman"/>
+          <w:sz w:val="24"/>
+          <w:szCs w:val="24"/>
+        </w:rPr>
+        <w:t>p</w:t>
+      </w:r>
+      <w:r>
+        <w:rPr>
+          <w:rFonts w:ascii="Times New Roman" w:hAnsi="Times New Roman" w:cs="Times New Roman"/>
+          <w:sz w:val="24"/>
+          <w:szCs w:val="24"/>
+        </w:rPr>
+        <w:t>rogress will be on a weekly basis</w:t>
+      </w:r>
+      <w:r>
+        <w:rPr>
+          <w:rFonts w:ascii="Times New Roman" w:hAnsi="Times New Roman" w:cs="Times New Roman"/>
+          <w:sz w:val="24"/>
+          <w:szCs w:val="24"/>
+        </w:rPr>
+        <w:t xml:space="preserve"> due to class restrictions.</w:t>
+      </w:r>
+    </w:p>
+    <w:p>
+      <w:pPr>
+        <w:pStyle w:val="ListParagraph"/>
+        <w:numPr>
+          <w:ilvl w:val="0"/>
+          <w:numId w:val="2"/>
+        </w:numPr>
+        <w:spacing w:after="0" w:line="480" w:lineRule="auto"/>
+        <w:rPr>
+          <w:rFonts w:ascii="Times New Roman" w:hAnsi="Times New Roman" w:cs="Times New Roman"/>
+          <w:sz w:val="24"/>
+          <w:szCs w:val="24"/>
+        </w:rPr>
+      </w:pPr>
+      <w:r>
+        <w:rPr>
+          <w:rFonts w:ascii="Times New Roman" w:hAnsi="Times New Roman" w:cs="Times New Roman"/>
+          <w:sz w:val="24"/>
+          <w:szCs w:val="24"/>
+        </w:rPr>
+        <w:t>Week 1: Build the CSS and Java Class for the new Tab</w:t>
+      </w:r>
+    </w:p>
+    <w:p>
+      <w:pPr>
+        <w:pStyle w:val="ListParagraph"/>
+        <w:numPr>
+          <w:ilvl w:val="0"/>
+          <w:numId w:val="2"/>
+        </w:numPr>
+        <w:spacing w:after="0" w:line="480" w:lineRule="auto"/>
+        <w:rPr>
+          <w:rFonts w:ascii="Times New Roman" w:hAnsi="Times New Roman" w:cs="Times New Roman"/>
+          <w:sz w:val="24"/>
+          <w:szCs w:val="24"/>
+        </w:rPr>
+      </w:pPr>
+      <w:r>
+        <w:rPr>
+          <w:rFonts w:ascii="Times New Roman" w:hAnsi="Times New Roman" w:cs="Times New Roman"/>
+          <w:sz w:val="24"/>
+          <w:szCs w:val="24"/>
+        </w:rPr>
+        <w:t>Week 2: Implement database integration</w:t>
+      </w:r>
+    </w:p>
+    <w:p>
+      <w:pPr>
+        <w:pStyle w:val="ListParagraph"/>
+        <w:numPr>
+          <w:ilvl w:val="0"/>
+          <w:numId w:val="2"/>
+        </w:numPr>
+        <w:spacing w:after="0" w:line="480" w:lineRule="auto"/>
+        <w:rPr>
+          <w:rFonts w:ascii="Times New Roman" w:hAnsi="Times New Roman" w:cs="Times New Roman"/>
+          <w:sz w:val="24"/>
+          <w:szCs w:val="24"/>
+        </w:rPr>
+      </w:pPr>
+      <w:r>
+        <w:rPr>
+          <w:rFonts w:ascii="Times New Roman" w:hAnsi="Times New Roman" w:cs="Times New Roman"/>
+          <w:sz w:val="24"/>
+          <w:szCs w:val="24"/>
+        </w:rPr>
+        <w:t>Week 3: Test and reconfigure if needed.</w:t>
+      </w:r>
+    </w:p>
+    <w:p>
+      <w:pPr>
+        <w:pStyle w:val="ListParagraph"/>
+        <w:numPr>
+          <w:ilvl w:val="0"/>
+          <w:numId w:val="2"/>
+        </w:numPr>
+        <w:spacing w:after="0" w:line="480" w:lineRule="auto"/>
+        <w:rPr>
+          <w:rFonts w:ascii="Times New Roman" w:hAnsi="Times New Roman" w:cs="Times New Roman"/>
+          <w:sz w:val="24"/>
+          <w:szCs w:val="24"/>
+        </w:rPr>
+      </w:pPr>
+      <w:r>
+        <w:rPr>
+          <w:rFonts w:ascii="Times New Roman" w:hAnsi="Times New Roman" w:cs="Times New Roman"/>
+          <w:sz w:val="24"/>
+          <w:szCs w:val="24"/>
+        </w:rPr>
+        <w:t>Week 4: Finish any parts left with the project.</w:t>
+      </w:r>
+    </w:p>
+    <w:p>
+      <w:pPr>
+        <w:spacing w:after="0" w:line="480" w:lineRule="auto"/>
+        <w:rPr>
+          <w:rFonts w:ascii="Times New Roman" w:hAnsi="Times New Roman" w:cs="Times New Roman"/>
+          <w:sz w:val="24"/>
+          <w:szCs w:val="24"/>
+        </w:rPr>
+      </w:pPr>
       <w:r>
         <w:rPr>
           <w:rFonts w:ascii="Times New Roman" w:hAnsi="Times New Roman" w:cs="Times New Roman"/>
@@ -379,184 +703,6 @@
           <w:szCs w:val="24"/>
           <w:u w:val="single"/>
         </w:rPr>
-        <w:t>Constraints:</w:t>
-      </w:r>
-      <w:r>
-        <w:rPr>
-          <w:rFonts w:ascii="Times New Roman" w:hAnsi="Times New Roman" w:cs="Times New Roman"/>
-          <w:sz w:val="24"/>
-          <w:szCs w:val="24"/>
-        </w:rPr>
-        <w:t xml:space="preserve"> (</w:t>
-      </w:r>
-      <w:r>
-        <w:rPr>
-          <w:rFonts w:ascii="Times New Roman" w:hAnsi="Times New Roman" w:cs="Times New Roman"/>
-          <w:sz w:val="24"/>
-          <w:szCs w:val="24"/>
-        </w:rPr>
-        <w:t>Requirements specified by client restrictions</w:t>
-      </w:r>
-      <w:r>
-        <w:rPr>
-          <w:rFonts w:ascii="Times New Roman" w:hAnsi="Times New Roman" w:cs="Times New Roman"/>
-          <w:sz w:val="24"/>
-          <w:szCs w:val="24"/>
-        </w:rPr>
-        <w:t>)</w:t>
-      </w:r>
-    </w:p>
-    <w:p>
-      <w:pPr>
-        <w:spacing w:after="0" w:line="480" w:lineRule="auto"/>
-        <w:rPr>
-          <w:rFonts w:ascii="Times New Roman" w:hAnsi="Times New Roman" w:cs="Times New Roman"/>
-          <w:sz w:val="24"/>
-          <w:szCs w:val="24"/>
-        </w:rPr>
-      </w:pPr>
-      <w:r>
-        <w:rPr>
-          <w:rFonts w:ascii="Times New Roman" w:hAnsi="Times New Roman" w:cs="Times New Roman"/>
-          <w:sz w:val="24"/>
-          <w:szCs w:val="24"/>
-        </w:rPr>
-        <w:tab/>
-      </w:r>
-      <w:r>
-        <w:rPr>
-          <w:rFonts w:ascii="Times New Roman" w:hAnsi="Times New Roman" w:cs="Times New Roman"/>
-          <w:sz w:val="24"/>
-          <w:szCs w:val="24"/>
-        </w:rPr>
-        <w:tab/>
-      </w:r>
-    </w:p>
-    <w:p>
-      <w:pPr>
-        <w:spacing w:after="0" w:line="480" w:lineRule="auto"/>
-        <w:rPr>
-          <w:rFonts w:ascii="Times New Roman" w:hAnsi="Times New Roman" w:cs="Times New Roman"/>
-          <w:sz w:val="24"/>
-          <w:szCs w:val="24"/>
-        </w:rPr>
-      </w:pPr>
-      <w:r>
-        <w:rPr>
-          <w:rFonts w:ascii="Times New Roman" w:hAnsi="Times New Roman" w:cs="Times New Roman"/>
-          <w:b/>
-          <w:sz w:val="24"/>
-          <w:szCs w:val="24"/>
-          <w:u w:val="single"/>
-        </w:rPr>
-        <w:t>Target Environment:</w:t>
-      </w:r>
-      <w:r>
-        <w:rPr>
-          <w:rFonts w:ascii="Times New Roman" w:hAnsi="Times New Roman" w:cs="Times New Roman"/>
-          <w:sz w:val="24"/>
-          <w:szCs w:val="24"/>
-        </w:rPr>
-        <w:t xml:space="preserve"> (</w:t>
-      </w:r>
-      <w:r>
-        <w:rPr>
-          <w:rFonts w:ascii="Times New Roman" w:hAnsi="Times New Roman" w:cs="Times New Roman"/>
-          <w:sz w:val="24"/>
-          <w:szCs w:val="24"/>
-        </w:rPr>
-        <w:t>What the program can be run on</w:t>
-      </w:r>
-      <w:r>
-        <w:rPr>
-          <w:rFonts w:ascii="Times New Roman" w:hAnsi="Times New Roman" w:cs="Times New Roman"/>
-          <w:sz w:val="24"/>
-          <w:szCs w:val="24"/>
-        </w:rPr>
-        <w:t>)</w:t>
-      </w:r>
-    </w:p>
-    <w:p>
-      <w:pPr>
-        <w:spacing w:after="0" w:line="480" w:lineRule="auto"/>
-        <w:rPr>
-          <w:rFonts w:ascii="Times New Roman" w:hAnsi="Times New Roman" w:cs="Times New Roman"/>
-          <w:sz w:val="24"/>
-          <w:szCs w:val="24"/>
-        </w:rPr>
-      </w:pPr>
-    </w:p>
-    <w:p>
-      <w:pPr>
-        <w:spacing w:after="0" w:line="480" w:lineRule="auto"/>
-        <w:rPr>
-          <w:rFonts w:ascii="Times New Roman" w:hAnsi="Times New Roman" w:cs="Times New Roman"/>
-          <w:sz w:val="24"/>
-          <w:szCs w:val="24"/>
-        </w:rPr>
-      </w:pPr>
-      <w:r>
-        <w:rPr>
-          <w:rFonts w:ascii="Times New Roman" w:hAnsi="Times New Roman" w:cs="Times New Roman"/>
-          <w:b/>
-          <w:sz w:val="24"/>
-          <w:szCs w:val="24"/>
-          <w:u w:val="single"/>
-        </w:rPr>
-        <w:t>Project Schedule:</w:t>
-      </w:r>
-      <w:r>
-        <w:rPr>
-          <w:rFonts w:ascii="Times New Roman" w:hAnsi="Times New Roman" w:cs="Times New Roman"/>
-          <w:sz w:val="24"/>
-          <w:szCs w:val="24"/>
-        </w:rPr>
-        <w:t xml:space="preserve"> (</w:t>
-      </w:r>
-      <w:r>
-        <w:rPr>
-          <w:rFonts w:ascii="Times New Roman" w:hAnsi="Times New Roman" w:cs="Times New Roman"/>
-          <w:sz w:val="24"/>
-          <w:szCs w:val="24"/>
-        </w:rPr>
-        <w:t>Provide general dates for milestones in project completion</w:t>
-      </w:r>
-      <w:r>
-        <w:rPr>
-          <w:rFonts w:ascii="Times New Roman" w:hAnsi="Times New Roman" w:cs="Times New Roman"/>
-          <w:sz w:val="24"/>
-          <w:szCs w:val="24"/>
-        </w:rPr>
-        <w:t>)</w:t>
-      </w:r>
-    </w:p>
-    <w:p>
-      <w:pPr>
-        <w:spacing w:after="0" w:line="480" w:lineRule="auto"/>
-        <w:rPr>
-          <w:rFonts w:ascii="Times New Roman" w:hAnsi="Times New Roman" w:cs="Times New Roman"/>
-          <w:sz w:val="24"/>
-          <w:szCs w:val="24"/>
-        </w:rPr>
-      </w:pPr>
-    </w:p>
-    <w:p>
-      <w:pPr>
-        <w:spacing w:after="0" w:line="480" w:lineRule="auto"/>
-        <w:rPr>
-          <w:rFonts w:ascii="Times New Roman" w:hAnsi="Times New Roman" w:cs="Times New Roman"/>
-          <w:sz w:val="24"/>
-          <w:szCs w:val="24"/>
-        </w:rPr>
-      </w:pPr>
-      <w:r>
-        <w:rPr>
-          <w:rFonts w:ascii="Times New Roman" w:hAnsi="Times New Roman" w:cs="Times New Roman"/>
-          <w:b/>
-          <w:sz w:val="24"/>
-          <w:szCs w:val="24"/>
-          <w:u w:val="single"/>
-        </w:rPr>
         <w:t>Client Acceptance Criteria:</w:t>
       </w:r>
       <w:r>
@@ -565,41 +711,26 @@
           <w:sz w:val="24"/>
           <w:szCs w:val="24"/>
         </w:rPr>
-        <w:t xml:space="preserve"> (</w:t>
-      </w:r>
-      <w:r>
-        <w:rPr>
-          <w:rFonts w:ascii="Times New Roman" w:hAnsi="Times New Roman" w:cs="Times New Roman"/>
-          <w:sz w:val="24"/>
-          <w:szCs w:val="24"/>
-        </w:rPr>
-        <w:t xml:space="preserve">Client specified criteria that are needed </w:t>
-      </w:r>
-      <w:proofErr w:type="gramStart"/>
-      <w:r>
-        <w:rPr>
-          <w:rFonts w:ascii="Times New Roman" w:hAnsi="Times New Roman" w:cs="Times New Roman"/>
-          <w:sz w:val="24"/>
-          <w:szCs w:val="24"/>
-        </w:rPr>
-        <w:t>in order for</w:t>
-      </w:r>
-      <w:proofErr w:type="gramEnd"/>
-      <w:r>
-        <w:rPr>
-          <w:rFonts w:ascii="Times New Roman" w:hAnsi="Times New Roman" w:cs="Times New Roman"/>
-          <w:sz w:val="24"/>
-          <w:szCs w:val="24"/>
-        </w:rPr>
-        <w:t xml:space="preserve"> the project can be deployed</w:t>
-      </w:r>
-      <w:r>
-        <w:rPr>
-          <w:rFonts w:ascii="Times New Roman" w:hAnsi="Times New Roman" w:cs="Times New Roman"/>
-          <w:sz w:val="24"/>
-          <w:szCs w:val="24"/>
-        </w:rPr>
-        <w:t>)</w:t>
+        <w:t xml:space="preserve"> </w:t>
+      </w:r>
+    </w:p>
+    <w:p>
+      <w:pPr>
+        <w:spacing w:after="0" w:line="480" w:lineRule="auto"/>
+        <w:ind w:firstLine="720"/>
+        <w:rPr>
+          <w:rFonts w:ascii="Times New Roman" w:hAnsi="Times New Roman" w:cs="Times New Roman"/>
+          <w:sz w:val="24"/>
+          <w:szCs w:val="24"/>
+        </w:rPr>
+      </w:pPr>
+      <w:r>
+        <w:rPr>
+          <w:rFonts w:ascii="Times New Roman" w:hAnsi="Times New Roman" w:cs="Times New Roman"/>
+          <w:sz w:val="24"/>
+          <w:szCs w:val="24"/>
+        </w:rPr>
+        <w:t>The client need to be able to access and modify the database with the tab provided. This is linked to user name and password and is verified by the system as correct. This makes sure that information is not accidentally changing an account. This can be verified through the SQL Database Manager or Workbench.</w:t>
       </w:r>
     </w:p>
     <w:p>
@@ -615,6 +746,243 @@
     </w:sectPr>
   </w:body>
 </w:document>
+</file>
+
+<file path=word/numbering.xml><?xml version="1.0" encoding="utf-8"?>
+<w:numbering xmlns:wpc="http://schemas.microsoft.com/office/word/2010/wordprocessingCanvas" xmlns:cx="http://schemas.microsoft.com/office/drawing/2014/chartex" xmlns:cx1="http://schemas.microsoft.com/office/drawing/2015/9/8/chartex" xmlns:cx2="http://schemas.microsoft.com/office/drawing/2015/10/21/chartex" xmlns:cx3="http://schemas.microsoft.com/office/drawing/2016/5/9/chartex" xmlns:cx4="http://schemas.microsoft.com/office/drawing/2016/5/10/chartex" xmlns:cx5="http://schemas.microsoft.com/office/drawing/2016/5/11/chartex" xmlns:cx6="http://schemas.microsoft.com/office/drawing/2016/5/12/chartex" xmlns:cx7="http://schemas.microsoft.com/office/drawing/2016/5/13/chartex" xmlns:cx8="http://schemas.microsoft.com/office/drawing/2016/5/14/chartex" xmlns:mc="http://schemas.openxmlformats.org/markup-compatibility/2006" xmlns:aink="http://schemas.microsoft.com/office/drawing/2016/ink" xmlns:am3d="http://schemas.microsoft.com/office/drawing/2017/model3d" xmlns:o="urn:schemas-microsoft-com:office:office" xmlns:r="http://schemas.openxmlformats.org/officeDocument/2006/relationships" xmlns:m="http://schemas.openxmlformats.org/officeDocument/2006/math" xmlns:v="urn:schemas-microsoft-com:vml" xmlns:wp14="http://schemas.microsoft.com/office/word/2010/wordprocessingDrawing" xmlns:wp="http://schemas.openxmlformats.org/drawingml/2006/wordprocessingDrawing" xmlns:w10="urn:schemas-microsoft-com:office:word" xmlns:w="http://schemas.openxmlformats.org/wordprocessingml/2006/main" xmlns:w14="http://schemas.microsoft.com/office/word/2010/wordml" xmlns:w15="http://schemas.microsoft.com/office/word/2012/wordml" xmlns:w16cid="http://schemas.microsoft.com/office/word/2016/wordml/cid" xmlns:w16se="http://schemas.microsoft.com/office/word/2015/wordml/symex" xmlns:wpg="http://schemas.microsoft.com/office/word/2010/wordprocessingGroup" xmlns:wpi="http://schemas.microsoft.com/office/word/2010/wordprocessingInk" xmlns:wne="http://schemas.microsoft.com/office/word/2006/wordml" xmlns:wps="http://schemas.microsoft.com/office/word/2010/wordprocessingShape" mc:Ignorable="w14 w15 w16se w16cid wp14">
+  <w:abstractNum w:abstractNumId="0" w15:restartNumberingAfterBreak="0">
+    <w:nsid w:val="19EF2187"/>
+    <w:multiLevelType w:val="hybridMultilevel"/>
+    <w:tmpl w:val="C32284B8"/>
+    <w:lvl w:ilvl="0" w:tplc="04090001">
+      <w:start w:val="1"/>
+      <w:numFmt w:val="bullet"/>
+      <w:lvlText w:val=""/>
+      <w:lvlJc w:val="left"/>
+      <w:pPr>
+        <w:ind w:left="1440" w:hanging="360"/>
+      </w:pPr>
+      <w:rPr>
+        <w:rFonts w:ascii="Symbol" w:hAnsi="Symbol" w:hint="default"/>
+      </w:rPr>
+    </w:lvl>
+    <w:lvl w:ilvl="1" w:tplc="04090003" w:tentative="1">
+      <w:start w:val="1"/>
+      <w:numFmt w:val="bullet"/>
+      <w:lvlText w:val="o"/>
+      <w:lvlJc w:val="left"/>
+      <w:pPr>
+        <w:ind w:left="2160" w:hanging="360"/>
+      </w:pPr>
+      <w:rPr>
+        <w:rFonts w:ascii="Courier New" w:hAnsi="Courier New" w:cs="Courier New" w:hint="default"/>
+      </w:rPr>
+    </w:lvl>
+    <w:lvl w:ilvl="2" w:tplc="04090005" w:tentative="1">
+      <w:start w:val="1"/>
+      <w:numFmt w:val="bullet"/>
+      <w:lvlText w:val=""/>
+      <w:lvlJc w:val="left"/>
+      <w:pPr>
+        <w:ind w:left="2880" w:hanging="360"/>
+      </w:pPr>
+      <w:rPr>
+        <w:rFonts w:ascii="Wingdings" w:hAnsi="Wingdings" w:hint="default"/>
+      </w:rPr>
+    </w:lvl>
+    <w:lvl w:ilvl="3" w:tplc="04090001" w:tentative="1">
+      <w:start w:val="1"/>
+      <w:numFmt w:val="bullet"/>
+      <w:lvlText w:val=""/>
+      <w:lvlJc w:val="left"/>
+      <w:pPr>
+        <w:ind w:left="3600" w:hanging="360"/>
+      </w:pPr>
+      <w:rPr>
+        <w:rFonts w:ascii="Symbol" w:hAnsi="Symbol" w:hint="default"/>
+      </w:rPr>
+    </w:lvl>
+    <w:lvl w:ilvl="4" w:tplc="04090003" w:tentative="1">
+      <w:start w:val="1"/>
+      <w:numFmt w:val="bullet"/>
+      <w:lvlText w:val="o"/>
+      <w:lvlJc w:val="left"/>
+      <w:pPr>
+        <w:ind w:left="4320" w:hanging="360"/>
+      </w:pPr>
+      <w:rPr>
+        <w:rFonts w:ascii="Courier New" w:hAnsi="Courier New" w:cs="Courier New" w:hint="default"/>
+      </w:rPr>
+    </w:lvl>
+    <w:lvl w:ilvl="5" w:tplc="04090005" w:tentative="1">
+      <w:start w:val="1"/>
+      <w:numFmt w:val="bullet"/>
+      <w:lvlText w:val=""/>
+      <w:lvlJc w:val="left"/>
+      <w:pPr>
+        <w:ind w:left="5040" w:hanging="360"/>
+      </w:pPr>
+      <w:rPr>
+        <w:rFonts w:ascii="Wingdings" w:hAnsi="Wingdings" w:hint="default"/>
+      </w:rPr>
+    </w:lvl>
+    <w:lvl w:ilvl="6" w:tplc="04090001" w:tentative="1">
+      <w:start w:val="1"/>
+      <w:numFmt w:val="bullet"/>
+      <w:lvlText w:val=""/>
+      <w:lvlJc w:val="left"/>
+      <w:pPr>
+        <w:ind w:left="5760" w:hanging="360"/>
+      </w:pPr>
+      <w:rPr>
+        <w:rFonts w:ascii="Symbol" w:hAnsi="Symbol" w:hint="default"/>
+      </w:rPr>
+    </w:lvl>
+    <w:lvl w:ilvl="7" w:tplc="04090003" w:tentative="1">
+      <w:start w:val="1"/>
+      <w:numFmt w:val="bullet"/>
+      <w:lvlText w:val="o"/>
+      <w:lvlJc w:val="left"/>
+      <w:pPr>
+        <w:ind w:left="6480" w:hanging="360"/>
+      </w:pPr>
+      <w:rPr>
+        <w:rFonts w:ascii="Courier New" w:hAnsi="Courier New" w:cs="Courier New" w:hint="default"/>
+      </w:rPr>
+    </w:lvl>
+    <w:lvl w:ilvl="8" w:tplc="04090005" w:tentative="1">
+      <w:start w:val="1"/>
+      <w:numFmt w:val="bullet"/>
+      <w:lvlText w:val=""/>
+      <w:lvlJc w:val="left"/>
+      <w:pPr>
+        <w:ind w:left="7200" w:hanging="360"/>
+      </w:pPr>
+      <w:rPr>
+        <w:rFonts w:ascii="Wingdings" w:hAnsi="Wingdings" w:hint="default"/>
+      </w:rPr>
+    </w:lvl>
+  </w:abstractNum>
+  <w:abstractNum w:abstractNumId="1" w15:restartNumberingAfterBreak="0">
+    <w:nsid w:val="49272B09"/>
+    <w:multiLevelType w:val="hybridMultilevel"/>
+    <w:tmpl w:val="6ACA360E"/>
+    <w:lvl w:ilvl="0" w:tplc="04090001">
+      <w:start w:val="1"/>
+      <w:numFmt w:val="bullet"/>
+      <w:lvlText w:val=""/>
+      <w:lvlJc w:val="left"/>
+      <w:pPr>
+        <w:ind w:left="1440" w:hanging="360"/>
+      </w:pPr>
+      <w:rPr>
+        <w:rFonts w:ascii="Symbol" w:hAnsi="Symbol" w:hint="default"/>
+      </w:rPr>
+    </w:lvl>
+    <w:lvl w:ilvl="1" w:tplc="04090003" w:tentative="1">
+      <w:start w:val="1"/>
+      <w:numFmt w:val="bullet"/>
+      <w:lvlText w:val="o"/>
+      <w:lvlJc w:val="left"/>
+      <w:pPr>
+        <w:ind w:left="2160" w:hanging="360"/>
+      </w:pPr>
+      <w:rPr>
+        <w:rFonts w:ascii="Courier New" w:hAnsi="Courier New" w:cs="Courier New" w:hint="default"/>
+      </w:rPr>
+    </w:lvl>
+    <w:lvl w:ilvl="2" w:tplc="04090005" w:tentative="1">
+      <w:start w:val="1"/>
+      <w:numFmt w:val="bullet"/>
+      <w:lvlText w:val=""/>
+      <w:lvlJc w:val="left"/>
+      <w:pPr>
+        <w:ind w:left="2880" w:hanging="360"/>
+      </w:pPr>
+      <w:rPr>
+        <w:rFonts w:ascii="Wingdings" w:hAnsi="Wingdings" w:hint="default"/>
+      </w:rPr>
+    </w:lvl>
+    <w:lvl w:ilvl="3" w:tplc="04090001" w:tentative="1">
+      <w:start w:val="1"/>
+      <w:numFmt w:val="bullet"/>
+      <w:lvlText w:val=""/>
+      <w:lvlJc w:val="left"/>
+      <w:pPr>
+        <w:ind w:left="3600" w:hanging="360"/>
+      </w:pPr>
+      <w:rPr>
+        <w:rFonts w:ascii="Symbol" w:hAnsi="Symbol" w:hint="default"/>
+      </w:rPr>
+    </w:lvl>
+    <w:lvl w:ilvl="4" w:tplc="04090003" w:tentative="1">
+      <w:start w:val="1"/>
+      <w:numFmt w:val="bullet"/>
+      <w:lvlText w:val="o"/>
+      <w:lvlJc w:val="left"/>
+      <w:pPr>
+        <w:ind w:left="4320" w:hanging="360"/>
+      </w:pPr>
+      <w:rPr>
+        <w:rFonts w:ascii="Courier New" w:hAnsi="Courier New" w:cs="Courier New" w:hint="default"/>
+      </w:rPr>
+    </w:lvl>
+    <w:lvl w:ilvl="5" w:tplc="04090005" w:tentative="1">
+      <w:start w:val="1"/>
+      <w:numFmt w:val="bullet"/>
+      <w:lvlText w:val=""/>
+      <w:lvlJc w:val="left"/>
+      <w:pPr>
+        <w:ind w:left="5040" w:hanging="360"/>
+      </w:pPr>
+      <w:rPr>
+        <w:rFonts w:ascii="Wingdings" w:hAnsi="Wingdings" w:hint="default"/>
+      </w:rPr>
+    </w:lvl>
+    <w:lvl w:ilvl="6" w:tplc="04090001" w:tentative="1">
+      <w:start w:val="1"/>
+      <w:numFmt w:val="bullet"/>
+      <w:lvlText w:val=""/>
+      <w:lvlJc w:val="left"/>
+      <w:pPr>
+        <w:ind w:left="5760" w:hanging="360"/>
+      </w:pPr>
+      <w:rPr>
+        <w:rFonts w:ascii="Symbol" w:hAnsi="Symbol" w:hint="default"/>
+      </w:rPr>
+    </w:lvl>
+    <w:lvl w:ilvl="7" w:tplc="04090003" w:tentative="1">
+      <w:start w:val="1"/>
+      <w:numFmt w:val="bullet"/>
+      <w:lvlText w:val="o"/>
+      <w:lvlJc w:val="left"/>
+      <w:pPr>
+        <w:ind w:left="6480" w:hanging="360"/>
+      </w:pPr>
+      <w:rPr>
+        <w:rFonts w:ascii="Courier New" w:hAnsi="Courier New" w:cs="Courier New" w:hint="default"/>
+      </w:rPr>
+    </w:lvl>
+    <w:lvl w:ilvl="8" w:tplc="04090005" w:tentative="1">
+      <w:start w:val="1"/>
+      <w:numFmt w:val="bullet"/>
+      <w:lvlText w:val=""/>
+      <w:lvlJc w:val="left"/>
+      <w:pPr>
+        <w:ind w:left="7200" w:hanging="360"/>
+      </w:pPr>
+      <w:rPr>
+        <w:rFonts w:ascii="Wingdings" w:hAnsi="Wingdings" w:hint="default"/>
+      </w:rPr>
+    </w:lvl>
+  </w:abstractNum>
+  <w:num w:numId="1">
+    <w:abstractNumId w:val="0"/>
+  </w:num>
+  <w:num w:numId="2">
+    <w:abstractNumId w:val="1"/>
+  </w:num>
+</w:numbering>
 </file>
 
 <file path=word/styles.xml><?xml version="1.0" encoding="utf-8"?>
@@ -1042,6 +1410,17 @@
     <w:semiHidden/>
     <w:unhideWhenUsed/>
   </w:style>
+  <w:style w:type="paragraph" w:styleId="ListParagraph">
+    <w:name w:val="List Paragraph"/>
+    <w:basedOn w:val="Normal"/>
+    <w:uiPriority w:val="34"/>
+    <w:qFormat/>
+    <w:rsid w:val="00F1520D"/>
+    <w:pPr>
+      <w:ind w:left="720"/>
+      <w:contextualSpacing/>
+    </w:pPr>
+  </w:style>
 </w:styles>
 </file>
 

</xml_diff>